<commit_message>
Mas y mas soluciones
</commit_message>
<xml_diff>
--- a/Edwin U/colgii29_t2_lab.docx
+++ b/Edwin U/colgii29_t2_lab.docx
@@ -1,6 +1,6 @@
 
 <file path=word/document.xml><?xml version="1.0" encoding="utf-8"?>
-<w:document xmlns:wpc="http://schemas.microsoft.com/office/word/2010/wordprocessingCanvas" xmlns:cx="http://schemas.microsoft.com/office/drawing/2014/chartex" xmlns:cx1="http://schemas.microsoft.com/office/drawing/2015/9/8/chartex" xmlns:cx2="http://schemas.microsoft.com/office/drawing/2015/10/21/chartex" xmlns:cx3="http://schemas.microsoft.com/office/drawing/2016/5/9/chartex" xmlns:cx4="http://schemas.microsoft.com/office/drawing/2016/5/10/chartex" xmlns:cx5="http://schemas.microsoft.com/office/drawing/2016/5/11/chartex" xmlns:cx6="http://schemas.microsoft.com/office/drawing/2016/5/12/chartex" xmlns:cx7="http://schemas.microsoft.com/office/drawing/2016/5/13/chartex" xmlns:cx8="http://schemas.microsoft.com/office/drawing/2016/5/14/chartex" xmlns:mc="http://schemas.openxmlformats.org/markup-compatibility/2006" xmlns:aink="http://schemas.microsoft.com/office/drawing/2016/ink" xmlns:am3d="http://schemas.microsoft.com/office/drawing/2017/model3d" xmlns:o="urn:schemas-microsoft-com:office:office" xmlns:r="http://schemas.openxmlformats.org/officeDocument/2006/relationships" xmlns:m="http://schemas.openxmlformats.org/officeDocument/2006/math" xmlns:v="urn:schemas-microsoft-com:vml" xmlns:wp14="http://schemas.microsoft.com/office/word/2010/wordprocessingDrawing" xmlns:wp="http://schemas.openxmlformats.org/drawingml/2006/wordprocessingDrawing" xmlns:w10="urn:schemas-microsoft-com:office:word" xmlns:w="http://schemas.openxmlformats.org/wordprocessingml/2006/main" xmlns:w14="http://schemas.microsoft.com/office/word/2010/wordml" xmlns:w15="http://schemas.microsoft.com/office/word/2012/wordml" xmlns:w16cid="http://schemas.microsoft.com/office/word/2016/wordml/cid" xmlns:w16se="http://schemas.microsoft.com/office/word/2015/wordml/symex" xmlns:wpg="http://schemas.microsoft.com/office/word/2010/wordprocessingGroup" xmlns:wpi="http://schemas.microsoft.com/office/word/2010/wordprocessingInk" xmlns:wne="http://schemas.microsoft.com/office/word/2006/wordml" xmlns:wps="http://schemas.microsoft.com/office/word/2010/wordprocessingShape" mc:Ignorable="w14 w15 w16se w16cid wp14">
+<w:document xmlns:wpc="http://schemas.microsoft.com/office/word/2010/wordprocessingCanvas" xmlns:cx="http://schemas.microsoft.com/office/drawing/2014/chartex" xmlns:cx1="http://schemas.microsoft.com/office/drawing/2015/9/8/chartex" xmlns:mc="http://schemas.openxmlformats.org/markup-compatibility/2006" xmlns:o="urn:schemas-microsoft-com:office:office" xmlns:r="http://schemas.openxmlformats.org/officeDocument/2006/relationships" xmlns:m="http://schemas.openxmlformats.org/officeDocument/2006/math" xmlns:v="urn:schemas-microsoft-com:vml" xmlns:wp14="http://schemas.microsoft.com/office/word/2010/wordprocessingDrawing" xmlns:wp="http://schemas.openxmlformats.org/drawingml/2006/wordprocessingDrawing" xmlns:w10="urn:schemas-microsoft-com:office:word" xmlns:w="http://schemas.openxmlformats.org/wordprocessingml/2006/main" xmlns:w14="http://schemas.microsoft.com/office/word/2010/wordml" xmlns:w15="http://schemas.microsoft.com/office/word/2012/wordml" xmlns:w16se="http://schemas.microsoft.com/office/word/2015/wordml/symex" xmlns:wpg="http://schemas.microsoft.com/office/word/2010/wordprocessingGroup" xmlns:wpi="http://schemas.microsoft.com/office/word/2010/wordprocessingInk" xmlns:wne="http://schemas.microsoft.com/office/word/2006/wordml" xmlns:wps="http://schemas.microsoft.com/office/word/2010/wordprocessingShape" mc:Ignorable="w14 w15 w16se wp14">
   <w:body>
     <w:p/>
     <w:p>
@@ -28,13 +28,8 @@
       <w:pPr>
         <w:pStyle w:val="CuadroCmoestudiaryReferencias"/>
       </w:pPr>
-      <w:proofErr w:type="spellStart"/>
-      <w:r>
-        <w:t>Asmar</w:t>
-      </w:r>
-      <w:proofErr w:type="spellEnd"/>
-      <w:r>
-        <w:t xml:space="preserve">, I. (1999). </w:t>
+      <w:r>
+        <w:t xml:space="preserve">Asmar, I. (1999). </w:t>
       </w:r>
       <w:r>
         <w:rPr>
@@ -82,21 +77,7 @@
         <w:rPr>
           <w:bCs/>
         </w:rPr>
-        <w:t xml:space="preserve">De acuerdo con </w:t>
-      </w:r>
-      <w:proofErr w:type="spellStart"/>
-      <w:r>
-        <w:rPr>
-          <w:bCs/>
-        </w:rPr>
-        <w:t>Asmar</w:t>
-      </w:r>
-      <w:proofErr w:type="spellEnd"/>
-      <w:r>
-        <w:rPr>
-          <w:bCs/>
-        </w:rPr>
-        <w:t xml:space="preserve"> (1999), </w:t>
+        <w:t xml:space="preserve">De acuerdo con Asmar (1999), </w:t>
       </w:r>
       <w:r>
         <w:rPr>
@@ -182,10 +163,7 @@
     <w:p/>
     <w:p/>
     <w:p/>
-    <w:p>
-      <w:bookmarkStart w:id="0" w:name="_GoBack"/>
-      <w:bookmarkEnd w:id="0"/>
-    </w:p>
+    <w:p/>
     <w:p>
       <w:pPr>
         <w:rPr>
@@ -267,21 +245,7 @@
         <w:rPr>
           <w:bCs/>
         </w:rPr>
-        <w:t xml:space="preserve">PSeInt: herramienta libre que comprende un sencillo </w:t>
-      </w:r>
-      <w:proofErr w:type="spellStart"/>
-      <w:r>
-        <w:rPr>
-          <w:bCs/>
-        </w:rPr>
-        <w:t>pseudolenguaje</w:t>
-      </w:r>
-      <w:proofErr w:type="spellEnd"/>
-      <w:r>
-        <w:rPr>
-          <w:bCs/>
-        </w:rPr>
-        <w:t xml:space="preserve"> en español y un editor de diagramas de flujo. Permite exportar el pseudocódigo como código en C, C++, C#, HTML, Java, JavaScript, PHP y Python, entre otros lenguajes de programación. Disponible en </w:t>
+        <w:t xml:space="preserve">PSeInt: herramienta libre que comprende un sencillo pseudolenguaje en español y un editor de diagramas de flujo. Permite exportar el pseudocódigo como código en C, C++, C#, HTML, Java, JavaScript, PHP y Python, entre otros lenguajes de programación. Disponible en </w:t>
       </w:r>
       <w:hyperlink r:id="rId8" w:history="1">
         <w:r>
@@ -359,35 +323,7 @@
         <w:rPr>
           <w:bCs/>
         </w:rPr>
-        <w:t xml:space="preserve">Adicionalmente, debes descargar los siguientes archivos: </w:t>
-      </w:r>
-      <w:proofErr w:type="spellStart"/>
-      <w:r>
-        <w:rPr>
-          <w:bCs/>
-        </w:rPr>
-        <w:t>sol_cuadratica.psc</w:t>
-      </w:r>
-      <w:proofErr w:type="spellEnd"/>
-      <w:r>
-        <w:rPr>
-          <w:bCs/>
-        </w:rPr>
-        <w:t xml:space="preserve"> y </w:t>
-      </w:r>
-      <w:proofErr w:type="spellStart"/>
-      <w:r>
-        <w:rPr>
-          <w:bCs/>
-        </w:rPr>
-        <w:t>minimo.psc</w:t>
-      </w:r>
-      <w:proofErr w:type="spellEnd"/>
-      <w:r>
-        <w:rPr>
-          <w:bCs/>
-        </w:rPr>
-        <w:t>.</w:t>
+        <w:t>Adicionalmente, debes descargar los siguientes archivos: sol_cuadratica.psc y minimo.psc.</w:t>
       </w:r>
     </w:p>
     <w:p>
@@ -537,23 +473,7 @@
           <w:bCs/>
           <w:lang w:val="es-ES_tradnl"/>
         </w:rPr>
-        <w:t xml:space="preserve">, de Virginia Muto </w:t>
-      </w:r>
-      <w:proofErr w:type="spellStart"/>
-      <w:r>
-        <w:rPr>
-          <w:bCs/>
-          <w:lang w:val="es-ES_tradnl"/>
-        </w:rPr>
-        <w:t>Foresi</w:t>
-      </w:r>
-      <w:proofErr w:type="spellEnd"/>
-      <w:r>
-        <w:rPr>
-          <w:bCs/>
-          <w:lang w:val="es-ES_tradnl"/>
-        </w:rPr>
-        <w:t>.</w:t>
+        <w:t>, de Virginia Muto Foresi.</w:t>
       </w:r>
     </w:p>
     <w:p>
@@ -595,23 +515,7 @@
                 <w:lang w:val="es-ES_tradnl"/>
               </w:rPr>
               <w:lastRenderedPageBreak/>
-              <w:t xml:space="preserve">Abre PSeInt y luego el archivo </w:t>
-            </w:r>
-            <w:proofErr w:type="spellStart"/>
-            <w:r>
-              <w:rPr>
-                <w:bCs/>
-                <w:lang w:val="es-ES_tradnl"/>
-              </w:rPr>
-              <w:t>sol_cuadratica.psc</w:t>
-            </w:r>
-            <w:proofErr w:type="spellEnd"/>
-            <w:r>
-              <w:rPr>
-                <w:bCs/>
-                <w:lang w:val="es-ES_tradnl"/>
-              </w:rPr>
-              <w:t xml:space="preserve"> mediante la opción Archivo/Abrir.</w:t>
+              <w:t>Abre PSeInt y luego el archivo sol_cuadratica.psc mediante la opción Archivo/Abrir.</w:t>
             </w:r>
           </w:p>
         </w:tc>
@@ -662,10 +566,10 @@
                   <v:path o:extrusionok="f" gradientshapeok="t" o:connecttype="rect"/>
                   <o:lock v:ext="edit" aspectratio="t"/>
                 </v:shapetype>
-                <v:shape id="_x0000_i1025" type="#_x0000_t75" style="width:225pt;height:170.25pt" o:ole="">
+                <v:shape id="_x0000_i1025" type="#_x0000_t75" style="width:224.85pt;height:170.5pt" o:ole="">
                   <v:imagedata r:id="rId10" o:title=""/>
                 </v:shape>
-                <o:OLEObject Type="Embed" ProgID="PBrush" ShapeID="_x0000_i1025" DrawAspect="Content" ObjectID="_1633256012" r:id="rId11"/>
+                <o:OLEObject Type="Embed" ProgID="PBrush" ShapeID="_x0000_i1025" DrawAspect="Content" ObjectID="_1697567055" r:id="rId11"/>
               </w:object>
             </w:r>
           </w:p>
@@ -732,10 +636,10 @@
                 <w:bCs/>
               </w:rPr>
               <w:object w:dxaOrig="10230" w:dyaOrig="8100" w14:anchorId="1984016F">
-                <v:shape id="_x0000_i1026" type="#_x0000_t75" style="width:230.25pt;height:182.25pt" o:ole="">
+                <v:shape id="_x0000_i1026" type="#_x0000_t75" style="width:230.25pt;height:182.05pt" o:ole="">
                   <v:imagedata r:id="rId12" o:title=""/>
                 </v:shape>
-                <o:OLEObject Type="Embed" ProgID="PBrush" ShapeID="_x0000_i1026" DrawAspect="Content" ObjectID="_1633256013" r:id="rId13"/>
+                <o:OLEObject Type="Embed" ProgID="PBrush" ShapeID="_x0000_i1026" DrawAspect="Content" ObjectID="_1697567056" r:id="rId13"/>
               </w:object>
             </w:r>
           </w:p>
@@ -791,10 +695,10 @@
                 <w:bCs/>
               </w:rPr>
               <w:object w:dxaOrig="12000" w:dyaOrig="9030" w14:anchorId="7837B7F8">
-                <v:shape id="_x0000_i1027" type="#_x0000_t75" style="width:229.5pt;height:173.25pt" o:ole="">
+                <v:shape id="_x0000_i1027" type="#_x0000_t75" style="width:229.6pt;height:173.2pt" o:ole="">
                   <v:imagedata r:id="rId14" o:title=""/>
                 </v:shape>
-                <o:OLEObject Type="Embed" ProgID="PBrush" ShapeID="_x0000_i1027" DrawAspect="Content" ObjectID="_1633256014" r:id="rId15"/>
+                <o:OLEObject Type="Embed" ProgID="PBrush" ShapeID="_x0000_i1027" DrawAspect="Content" ObjectID="_1697567057" r:id="rId15"/>
               </w:object>
             </w:r>
           </w:p>
@@ -882,10 +786,10 @@
                 <w:bCs/>
               </w:rPr>
               <w:object w:dxaOrig="12000" w:dyaOrig="9000" w14:anchorId="0C998B39">
-                <v:shape id="_x0000_i1028" type="#_x0000_t75" style="width:229.5pt;height:172.5pt" o:ole="">
+                <v:shape id="_x0000_i1028" type="#_x0000_t75" style="width:229.6pt;height:172.55pt" o:ole="">
                   <v:imagedata r:id="rId16" o:title=""/>
                 </v:shape>
-                <o:OLEObject Type="Embed" ProgID="PBrush" ShapeID="_x0000_i1028" DrawAspect="Content" ObjectID="_1633256015" r:id="rId17"/>
+                <o:OLEObject Type="Embed" ProgID="PBrush" ShapeID="_x0000_i1028" DrawAspect="Content" ObjectID="_1697567058" r:id="rId17"/>
               </w:object>
             </w:r>
           </w:p>
@@ -938,10 +842,10 @@
                 <w:bCs/>
               </w:rPr>
               <w:object w:dxaOrig="11400" w:dyaOrig="8085" w14:anchorId="797ED35C">
-                <v:shape id="_x0000_i1029" type="#_x0000_t75" style="width:229.5pt;height:162.75pt" o:ole="">
+                <v:shape id="_x0000_i1029" type="#_x0000_t75" style="width:229.6pt;height:163pt" o:ole="">
                   <v:imagedata r:id="rId18" o:title=""/>
                 </v:shape>
-                <o:OLEObject Type="Embed" ProgID="PBrush" ShapeID="_x0000_i1029" DrawAspect="Content" ObjectID="_1633256016" r:id="rId19"/>
+                <o:OLEObject Type="Embed" ProgID="PBrush" ShapeID="_x0000_i1029" DrawAspect="Content" ObjectID="_1697567059" r:id="rId19"/>
               </w:object>
             </w:r>
           </w:p>
@@ -1046,10 +950,10 @@
                 <w:bCs/>
               </w:rPr>
               <w:object w:dxaOrig="15705" w:dyaOrig="10155" w14:anchorId="117F5F78">
-                <v:shape id="_x0000_i1030" type="#_x0000_t75" style="width:230.25pt;height:148.5pt" o:ole="">
+                <v:shape id="_x0000_i1030" type="#_x0000_t75" style="width:230.25pt;height:148.1pt" o:ole="">
                   <v:imagedata r:id="rId20" o:title=""/>
                 </v:shape>
-                <o:OLEObject Type="Embed" ProgID="PBrush" ShapeID="_x0000_i1030" DrawAspect="Content" ObjectID="_1633256017" r:id="rId21"/>
+                <o:OLEObject Type="Embed" ProgID="PBrush" ShapeID="_x0000_i1030" DrawAspect="Content" ObjectID="_1697567060" r:id="rId21"/>
               </w:object>
             </w:r>
           </w:p>
@@ -1106,10 +1010,10 @@
                 <w:bCs/>
               </w:rPr>
               <w:object w:dxaOrig="11415" w:dyaOrig="8850" w14:anchorId="5E7E3990">
-                <v:shape id="_x0000_i1031" type="#_x0000_t75" style="width:219pt;height:170.25pt" o:ole="">
+                <v:shape id="_x0000_i1031" type="#_x0000_t75" style="width:219.4pt;height:170.5pt" o:ole="">
                   <v:imagedata r:id="rId22" o:title=""/>
                 </v:shape>
-                <o:OLEObject Type="Embed" ProgID="PBrush" ShapeID="_x0000_i1031" DrawAspect="Content" ObjectID="_1633256018" r:id="rId23"/>
+                <o:OLEObject Type="Embed" ProgID="PBrush" ShapeID="_x0000_i1031" DrawAspect="Content" ObjectID="_1697567061" r:id="rId23"/>
               </w:object>
             </w:r>
           </w:p>
@@ -1133,37 +1037,12 @@
               </w:rPr>
               <w:t xml:space="preserve">Ejecuta el programa. Realiza pruebas con los mismos valores empleados en la prueba de escritorio. </w:t>
             </w:r>
-            <w:proofErr w:type="spellStart"/>
             <w:r>
               <w:rPr>
                 <w:bCs/>
                 <w:lang w:val="en-US"/>
               </w:rPr>
-              <w:t>Compara</w:t>
-            </w:r>
-            <w:proofErr w:type="spellEnd"/>
-            <w:r>
-              <w:rPr>
-                <w:bCs/>
-                <w:lang w:val="en-US"/>
-              </w:rPr>
-              <w:t xml:space="preserve"> los </w:t>
-            </w:r>
-            <w:proofErr w:type="spellStart"/>
-            <w:r>
-              <w:rPr>
-                <w:bCs/>
-                <w:lang w:val="en-US"/>
-              </w:rPr>
-              <w:t>resultados</w:t>
-            </w:r>
-            <w:proofErr w:type="spellEnd"/>
-            <w:r>
-              <w:rPr>
-                <w:bCs/>
-                <w:lang w:val="en-US"/>
-              </w:rPr>
-              <w:t>.</w:t>
+              <w:t>Compara los resultados.</w:t>
             </w:r>
           </w:p>
         </w:tc>
@@ -1196,10 +1075,10 @@
                 <w:bCs/>
               </w:rPr>
               <w:object w:dxaOrig="10170" w:dyaOrig="8745" w14:anchorId="2B732148">
-                <v:shape id="_x0000_i1032" type="#_x0000_t75" style="width:202.5pt;height:172.5pt" o:ole="">
+                <v:shape id="_x0000_i1032" type="#_x0000_t75" style="width:202.4pt;height:172.55pt" o:ole="">
                   <v:imagedata r:id="rId24" o:title=""/>
                 </v:shape>
-                <o:OLEObject Type="Embed" ProgID="PBrush" ShapeID="_x0000_i1032" DrawAspect="Content" ObjectID="_1633256019" r:id="rId25"/>
+                <o:OLEObject Type="Embed" ProgID="PBrush" ShapeID="_x0000_i1032" DrawAspect="Content" ObjectID="_1697567062" r:id="rId25"/>
               </w:object>
             </w:r>
           </w:p>
@@ -1280,72 +1159,69 @@
           <w:bCs/>
           <w:lang w:val="es-ES_tradnl"/>
         </w:rPr>
-        <w:t xml:space="preserve">, de Virginia Muto </w:t>
-      </w:r>
-      <w:proofErr w:type="spellStart"/>
-      <w:r>
+        <w:t xml:space="preserve">, de Virginia Muto Foresi. </w:t>
+      </w:r>
+    </w:p>
+    <w:p>
+      <w:pPr>
         <w:rPr>
           <w:bCs/>
           <w:lang w:val="es-ES_tradnl"/>
         </w:rPr>
-        <w:t>Foresi</w:t>
-      </w:r>
-      <w:proofErr w:type="spellEnd"/>
-      <w:r>
+      </w:pPr>
+    </w:p>
+    <w:p>
+      <w:pPr>
         <w:rPr>
           <w:bCs/>
           <w:lang w:val="es-ES_tradnl"/>
         </w:rPr>
-        <w:t xml:space="preserve">. </w:t>
-      </w:r>
-    </w:p>
-    <w:p>
-      <w:pPr>
+      </w:pPr>
+      <w:r>
         <w:rPr>
           <w:bCs/>
           <w:lang w:val="es-ES_tradnl"/>
         </w:rPr>
-      </w:pPr>
-    </w:p>
-    <w:p>
-      <w:pPr>
-        <w:rPr>
+        <w:t xml:space="preserve">Abre el archivo </w:t>
+      </w:r>
+      <w:r>
+        <w:rPr>
+          <w:b/>
           <w:bCs/>
           <w:lang w:val="es-ES_tradnl"/>
         </w:rPr>
-      </w:pPr>
+        <w:t>minimo.psc</w:t>
+      </w:r>
       <w:r>
         <w:rPr>
           <w:bCs/>
           <w:lang w:val="es-ES_tradnl"/>
         </w:rPr>
-        <w:t xml:space="preserve">Abre el archivo </w:t>
-      </w:r>
-      <w:proofErr w:type="spellStart"/>
-      <w:r>
-        <w:rPr>
-          <w:b/>
+        <w:t xml:space="preserve"> y compara el diagrama de flujo con el del ejemplo 3 del manual de la asignatura. </w:t>
+      </w:r>
+    </w:p>
+    <w:p>
+      <w:pPr>
+        <w:rPr>
           <w:bCs/>
           <w:lang w:val="es-ES_tradnl"/>
         </w:rPr>
-        <w:t>minimo.psc</w:t>
-      </w:r>
-      <w:proofErr w:type="spellEnd"/>
-      <w:r>
+      </w:pPr>
+    </w:p>
+    <w:p>
+      <w:pPr>
         <w:rPr>
           <w:bCs/>
           <w:lang w:val="es-ES_tradnl"/>
         </w:rPr>
-        <w:t xml:space="preserve"> y compara el diagrama de flujo con el del ejemplo 3 del manual de la asignatura. </w:t>
-      </w:r>
-    </w:p>
-    <w:p>
-      <w:pPr>
+      </w:pPr>
+      <w:r>
         <w:rPr>
           <w:bCs/>
           <w:lang w:val="es-ES_tradnl"/>
         </w:rPr>
-      </w:pPr>
+        <w:t xml:space="preserve">Realiza las pruebas de escritorio con los siguientes conjuntos de datos: </w:t>
+      </w:r>
     </w:p>
     <w:p>
       <w:pPr>
@@ -1354,13 +1230,6 @@
           <w:lang w:val="es-ES_tradnl"/>
         </w:rPr>
       </w:pPr>
-      <w:r>
-        <w:rPr>
-          <w:bCs/>
-          <w:lang w:val="es-ES_tradnl"/>
-        </w:rPr>
-        <w:t xml:space="preserve">Realiza las pruebas de escritorio con los siguientes conjuntos de datos: </w:t>
-      </w:r>
     </w:p>
     <w:p>
       <w:pPr>
@@ -1386,6 +1255,7 @@
           <w:bCs/>
           <w:lang w:val="es-ES_tradnl"/>
         </w:rPr>
+        <w:lastRenderedPageBreak/>
         <w:t>{2, -3, 7, 8, 9}</w:t>
       </w:r>
     </w:p>
@@ -1405,8 +1275,41 @@
           <w:bCs/>
           <w:lang w:val="es-ES_tradnl"/>
         </w:rPr>
-        <w:lastRenderedPageBreak/>
-        <w:t>{13, 23, 23, 65}</w:t>
+        <w:drawing>
+          <wp:inline distT="0" distB="0" distL="0" distR="0" wp14:anchorId="3E29D630" wp14:editId="660ACAD9">
+            <wp:extent cx="5106113" cy="3267531"/>
+            <wp:effectExtent l="0" t="0" r="0" b="9525"/>
+            <wp:docPr id="5" name="Imagen 5"/>
+            <wp:cNvGraphicFramePr>
+              <a:graphicFrameLocks xmlns:a="http://schemas.openxmlformats.org/drawingml/2006/main" noChangeAspect="1"/>
+            </wp:cNvGraphicFramePr>
+            <a:graphic xmlns:a="http://schemas.openxmlformats.org/drawingml/2006/main">
+              <a:graphicData uri="http://schemas.openxmlformats.org/drawingml/2006/picture">
+                <pic:pic xmlns:pic="http://schemas.openxmlformats.org/drawingml/2006/picture">
+                  <pic:nvPicPr>
+                    <pic:cNvPr id="1" name=""/>
+                    <pic:cNvPicPr/>
+                  </pic:nvPicPr>
+                  <pic:blipFill>
+                    <a:blip r:embed="rId26"/>
+                    <a:stretch>
+                      <a:fillRect/>
+                    </a:stretch>
+                  </pic:blipFill>
+                  <pic:spPr>
+                    <a:xfrm>
+                      <a:off x="0" y="0"/>
+                      <a:ext cx="5106113" cy="3267531"/>
+                    </a:xfrm>
+                    <a:prstGeom prst="rect">
+                      <a:avLst/>
+                    </a:prstGeom>
+                  </pic:spPr>
+                </pic:pic>
+              </a:graphicData>
+            </a:graphic>
+          </wp:inline>
+        </w:drawing>
       </w:r>
     </w:p>
     <w:p>
@@ -1425,11 +1328,161 @@
           <w:bCs/>
           <w:lang w:val="es-ES_tradnl"/>
         </w:rPr>
+        <w:t>{13, 23, 23, 65}</w:t>
+      </w:r>
+    </w:p>
+    <w:p>
+      <w:pPr>
+        <w:numPr>
+          <w:ilvl w:val="1"/>
+          <w:numId w:val="14"/>
+        </w:numPr>
+        <w:rPr>
+          <w:bCs/>
+          <w:lang w:val="es-ES_tradnl"/>
+        </w:rPr>
+      </w:pPr>
+      <w:r>
+        <w:rPr>
+          <w:bCs/>
+          <w:lang w:val="es-ES_tradnl"/>
+        </w:rPr>
+        <w:drawing>
+          <wp:inline distT="0" distB="0" distL="0" distR="0" wp14:anchorId="42B71F4E" wp14:editId="0638C1A4">
+            <wp:extent cx="5106113" cy="3267531"/>
+            <wp:effectExtent l="0" t="0" r="0" b="9525"/>
+            <wp:docPr id="6" name="Imagen 6"/>
+            <wp:cNvGraphicFramePr>
+              <a:graphicFrameLocks xmlns:a="http://schemas.openxmlformats.org/drawingml/2006/main" noChangeAspect="1"/>
+            </wp:cNvGraphicFramePr>
+            <a:graphic xmlns:a="http://schemas.openxmlformats.org/drawingml/2006/main">
+              <a:graphicData uri="http://schemas.openxmlformats.org/drawingml/2006/picture">
+                <pic:pic xmlns:pic="http://schemas.openxmlformats.org/drawingml/2006/picture">
+                  <pic:nvPicPr>
+                    <pic:cNvPr id="1" name=""/>
+                    <pic:cNvPicPr/>
+                  </pic:nvPicPr>
+                  <pic:blipFill>
+                    <a:blip r:embed="rId27"/>
+                    <a:stretch>
+                      <a:fillRect/>
+                    </a:stretch>
+                  </pic:blipFill>
+                  <pic:spPr>
+                    <a:xfrm>
+                      <a:off x="0" y="0"/>
+                      <a:ext cx="5106113" cy="3267531"/>
+                    </a:xfrm>
+                    <a:prstGeom prst="rect">
+                      <a:avLst/>
+                    </a:prstGeom>
+                  </pic:spPr>
+                </pic:pic>
+              </a:graphicData>
+            </a:graphic>
+          </wp:inline>
+        </w:drawing>
+      </w:r>
+    </w:p>
+    <w:p>
+      <w:pPr>
+        <w:rPr>
+          <w:bCs/>
+          <w:lang w:val="es-ES_tradnl"/>
+        </w:rPr>
+      </w:pPr>
+    </w:p>
+    <w:p>
+      <w:pPr>
+        <w:rPr>
+          <w:bCs/>
+          <w:lang w:val="es-ES_tradnl"/>
+        </w:rPr>
+      </w:pPr>
+    </w:p>
+    <w:p>
+      <w:pPr>
+        <w:rPr>
+          <w:bCs/>
+          <w:lang w:val="es-ES_tradnl"/>
+        </w:rPr>
+      </w:pPr>
+    </w:p>
+    <w:p>
+      <w:pPr>
+        <w:numPr>
+          <w:ilvl w:val="1"/>
+          <w:numId w:val="14"/>
+        </w:numPr>
+        <w:rPr>
+          <w:bCs/>
+          <w:lang w:val="es-ES_tradnl"/>
+        </w:rPr>
+      </w:pPr>
+      <w:r>
+        <w:rPr>
+          <w:bCs/>
+          <w:lang w:val="es-ES_tradnl"/>
+        </w:rPr>
+        <w:lastRenderedPageBreak/>
         <w:t>{0, -2, -5, 7}</w:t>
       </w:r>
     </w:p>
     <w:p>
       <w:pPr>
+        <w:numPr>
+          <w:ilvl w:val="1"/>
+          <w:numId w:val="14"/>
+        </w:numPr>
+        <w:rPr>
+          <w:bCs/>
+          <w:lang w:val="es-ES_tradnl"/>
+        </w:rPr>
+      </w:pPr>
+      <w:r>
+        <w:rPr>
+          <w:bCs/>
+          <w:lang w:val="es-ES_tradnl"/>
+        </w:rPr>
+        <w:drawing>
+          <wp:inline distT="0" distB="0" distL="0" distR="0" wp14:anchorId="21BC8046" wp14:editId="5791D432">
+            <wp:extent cx="5106113" cy="3267531"/>
+            <wp:effectExtent l="0" t="0" r="0" b="9525"/>
+            <wp:docPr id="8" name="Imagen 8"/>
+            <wp:cNvGraphicFramePr>
+              <a:graphicFrameLocks xmlns:a="http://schemas.openxmlformats.org/drawingml/2006/main" noChangeAspect="1"/>
+            </wp:cNvGraphicFramePr>
+            <a:graphic xmlns:a="http://schemas.openxmlformats.org/drawingml/2006/main">
+              <a:graphicData uri="http://schemas.openxmlformats.org/drawingml/2006/picture">
+                <pic:pic xmlns:pic="http://schemas.openxmlformats.org/drawingml/2006/picture">
+                  <pic:nvPicPr>
+                    <pic:cNvPr id="1" name=""/>
+                    <pic:cNvPicPr/>
+                  </pic:nvPicPr>
+                  <pic:blipFill>
+                    <a:blip r:embed="rId28"/>
+                    <a:stretch>
+                      <a:fillRect/>
+                    </a:stretch>
+                  </pic:blipFill>
+                  <pic:spPr>
+                    <a:xfrm>
+                      <a:off x="0" y="0"/>
+                      <a:ext cx="5106113" cy="3267531"/>
+                    </a:xfrm>
+                    <a:prstGeom prst="rect">
+                      <a:avLst/>
+                    </a:prstGeom>
+                  </pic:spPr>
+                </pic:pic>
+              </a:graphicData>
+            </a:graphic>
+          </wp:inline>
+        </w:drawing>
+      </w:r>
+    </w:p>
+    <w:p>
+      <w:pPr>
         <w:rPr>
           <w:bCs/>
         </w:rPr>
@@ -1461,10 +1514,382 @@
           <w:b/>
         </w:rPr>
       </w:pPr>
-      <w:r>
+    </w:p>
+    <w:p>
+      <w:pPr>
         <w:rPr>
           <w:b/>
         </w:rPr>
+      </w:pPr>
+    </w:p>
+    <w:p>
+      <w:pPr>
+        <w:rPr>
+          <w:b/>
+        </w:rPr>
+      </w:pPr>
+    </w:p>
+    <w:p>
+      <w:pPr>
+        <w:rPr>
+          <w:b/>
+        </w:rPr>
+      </w:pPr>
+    </w:p>
+    <w:p>
+      <w:pPr>
+        <w:rPr>
+          <w:b/>
+        </w:rPr>
+      </w:pPr>
+    </w:p>
+    <w:p>
+      <w:pPr>
+        <w:rPr>
+          <w:b/>
+        </w:rPr>
+      </w:pPr>
+    </w:p>
+    <w:p>
+      <w:pPr>
+        <w:rPr>
+          <w:b/>
+        </w:rPr>
+      </w:pPr>
+    </w:p>
+    <w:p>
+      <w:pPr>
+        <w:rPr>
+          <w:b/>
+        </w:rPr>
+      </w:pPr>
+    </w:p>
+    <w:p>
+      <w:pPr>
+        <w:rPr>
+          <w:b/>
+        </w:rPr>
+      </w:pPr>
+    </w:p>
+    <w:p>
+      <w:pPr>
+        <w:rPr>
+          <w:b/>
+        </w:rPr>
+      </w:pPr>
+    </w:p>
+    <w:p>
+      <w:pPr>
+        <w:rPr>
+          <w:b/>
+        </w:rPr>
+      </w:pPr>
+    </w:p>
+    <w:p>
+      <w:pPr>
+        <w:rPr>
+          <w:b/>
+        </w:rPr>
+      </w:pPr>
+      <w:r>
+        <w:rPr>
+          <w:b/>
+        </w:rPr>
+        <w:lastRenderedPageBreak/>
+        <w:t>C</w:t>
+      </w:r>
+      <w:r>
+        <w:rPr>
+          <w:b/>
+        </w:rPr>
+        <w:t>omparaciones</w:t>
+      </w:r>
+    </w:p>
+    <w:p>
+      <w:pPr>
+        <w:rPr>
+          <w:noProof/>
+          <w:lang w:val="es-CO" w:eastAsia="es-CO"/>
+        </w:rPr>
+      </w:pPr>
+      <w:r>
+        <w:t>Minimo</w:t>
+      </w:r>
+    </w:p>
+    <w:p>
+      <w:pPr>
+        <w:rPr>
+          <w:noProof/>
+          <w:lang w:val="es-CO" w:eastAsia="es-CO"/>
+        </w:rPr>
+      </w:pPr>
+      <w:r>
+        <w:rPr>
+          <w:noProof/>
+          <w:lang w:val="es-CO" w:eastAsia="es-CO"/>
+        </w:rPr>
+        <w:drawing>
+          <wp:inline distT="0" distB="0" distL="0" distR="0" wp14:anchorId="60DBA2E4" wp14:editId="53AACFD0">
+            <wp:extent cx="2527540" cy="3360519"/>
+            <wp:effectExtent l="0" t="0" r="6350" b="0"/>
+            <wp:docPr id="14" name="Imagen 14"/>
+            <wp:cNvGraphicFramePr>
+              <a:graphicFrameLocks xmlns:a="http://schemas.openxmlformats.org/drawingml/2006/main" noChangeAspect="1"/>
+            </wp:cNvGraphicFramePr>
+            <a:graphic xmlns:a="http://schemas.openxmlformats.org/drawingml/2006/main">
+              <a:graphicData uri="http://schemas.openxmlformats.org/drawingml/2006/picture">
+                <pic:pic xmlns:pic="http://schemas.openxmlformats.org/drawingml/2006/picture">
+                  <pic:nvPicPr>
+                    <pic:cNvPr id="1" name=""/>
+                    <pic:cNvPicPr/>
+                  </pic:nvPicPr>
+                  <pic:blipFill rotWithShape="1">
+                    <a:blip r:embed="rId29"/>
+                    <a:srcRect l="14268" t="7323" r="20649"/>
+                    <a:stretch/>
+                  </pic:blipFill>
+                  <pic:spPr bwMode="auto">
+                    <a:xfrm>
+                      <a:off x="0" y="0"/>
+                      <a:ext cx="2550806" cy="3391453"/>
+                    </a:xfrm>
+                    <a:prstGeom prst="rect">
+                      <a:avLst/>
+                    </a:prstGeom>
+                    <a:ln>
+                      <a:noFill/>
+                    </a:ln>
+                    <a:extLst>
+                      <a:ext uri="{53640926-AAD7-44D8-BBD7-CCE9431645EC}">
+                        <a14:shadowObscured xmlns:a14="http://schemas.microsoft.com/office/drawing/2010/main"/>
+                      </a:ext>
+                    </a:extLst>
+                  </pic:spPr>
+                </pic:pic>
+              </a:graphicData>
+            </a:graphic>
+          </wp:inline>
+        </w:drawing>
+      </w:r>
+      <w:r>
+        <w:rPr>
+          <w:noProof/>
+          <w:lang w:val="es-CO" w:eastAsia="es-CO"/>
+        </w:rPr>
+        <w:t xml:space="preserve"> </w:t>
+      </w:r>
+      <w:r>
+        <w:rPr>
+          <w:noProof/>
+          <w:lang w:val="es-CO" w:eastAsia="es-CO"/>
+        </w:rPr>
+        <w:drawing>
+          <wp:inline distT="0" distB="0" distL="0" distR="0" wp14:anchorId="2BB61ADB" wp14:editId="412B4E6C">
+            <wp:extent cx="2191109" cy="3392138"/>
+            <wp:effectExtent l="0" t="0" r="0" b="0"/>
+            <wp:docPr id="15" name="Imagen 15"/>
+            <wp:cNvGraphicFramePr>
+              <a:graphicFrameLocks xmlns:a="http://schemas.openxmlformats.org/drawingml/2006/main" noChangeAspect="1"/>
+            </wp:cNvGraphicFramePr>
+            <a:graphic xmlns:a="http://schemas.openxmlformats.org/drawingml/2006/main">
+              <a:graphicData uri="http://schemas.openxmlformats.org/drawingml/2006/picture">
+                <pic:pic xmlns:pic="http://schemas.openxmlformats.org/drawingml/2006/picture">
+                  <pic:nvPicPr>
+                    <pic:cNvPr id="1" name=""/>
+                    <pic:cNvPicPr/>
+                  </pic:nvPicPr>
+                  <pic:blipFill rotWithShape="1">
+                    <a:blip r:embed="rId30"/>
+                    <a:srcRect l="35042" t="9305" r="35051" b="3822"/>
+                    <a:stretch/>
+                  </pic:blipFill>
+                  <pic:spPr bwMode="auto">
+                    <a:xfrm>
+                      <a:off x="0" y="0"/>
+                      <a:ext cx="2198190" cy="3403100"/>
+                    </a:xfrm>
+                    <a:prstGeom prst="rect">
+                      <a:avLst/>
+                    </a:prstGeom>
+                    <a:ln>
+                      <a:noFill/>
+                    </a:ln>
+                    <a:extLst>
+                      <a:ext uri="{53640926-AAD7-44D8-BBD7-CCE9431645EC}">
+                        <a14:shadowObscured xmlns:a14="http://schemas.microsoft.com/office/drawing/2010/main"/>
+                      </a:ext>
+                    </a:extLst>
+                  </pic:spPr>
+                </pic:pic>
+              </a:graphicData>
+            </a:graphic>
+          </wp:inline>
+        </w:drawing>
+      </w:r>
+    </w:p>
+    <w:p>
+      <w:pPr>
+        <w:rPr>
+          <w:noProof/>
+          <w:lang w:val="es-CO" w:eastAsia="es-CO"/>
+        </w:rPr>
+      </w:pPr>
+    </w:p>
+    <w:p>
+      <w:pPr>
+        <w:rPr>
+          <w:noProof/>
+          <w:lang w:val="es-CO" w:eastAsia="es-CO"/>
+        </w:rPr>
+      </w:pPr>
+      <w:r>
+        <w:rPr>
+          <w:noProof/>
+          <w:lang w:val="es-CO" w:eastAsia="es-CO"/>
+        </w:rPr>
+        <w:t>Cuadratica</w:t>
+      </w:r>
+    </w:p>
+    <w:p>
+      <w:pPr>
+        <w:rPr>
+          <w:b/>
+        </w:rPr>
+      </w:pPr>
+      <w:r>
+        <w:rPr>
+          <w:noProof/>
+          <w:lang w:val="es-CO" w:eastAsia="es-CO"/>
+        </w:rPr>
+        <w:drawing>
+          <wp:inline distT="0" distB="0" distL="0" distR="0" wp14:anchorId="2FCAE973" wp14:editId="3068ACC6">
+            <wp:extent cx="2352675" cy="2620248"/>
+            <wp:effectExtent l="0" t="0" r="0" b="8890"/>
+            <wp:docPr id="11" name="Imagen 11"/>
+            <wp:cNvGraphicFramePr>
+              <a:graphicFrameLocks xmlns:a="http://schemas.openxmlformats.org/drawingml/2006/main" noChangeAspect="1"/>
+            </wp:cNvGraphicFramePr>
+            <a:graphic xmlns:a="http://schemas.openxmlformats.org/drawingml/2006/main">
+              <a:graphicData uri="http://schemas.openxmlformats.org/drawingml/2006/picture">
+                <pic:pic xmlns:pic="http://schemas.openxmlformats.org/drawingml/2006/picture">
+                  <pic:nvPicPr>
+                    <pic:cNvPr id="1" name=""/>
+                    <pic:cNvPicPr/>
+                  </pic:nvPicPr>
+                  <pic:blipFill rotWithShape="1">
+                    <a:blip r:embed="rId31"/>
+                    <a:srcRect l="17267" t="31095" r="28493" b="7985"/>
+                    <a:stretch/>
+                  </pic:blipFill>
+                  <pic:spPr bwMode="auto">
+                    <a:xfrm>
+                      <a:off x="0" y="0"/>
+                      <a:ext cx="2367324" cy="2636563"/>
+                    </a:xfrm>
+                    <a:prstGeom prst="rect">
+                      <a:avLst/>
+                    </a:prstGeom>
+                    <a:ln>
+                      <a:noFill/>
+                    </a:ln>
+                    <a:extLst>
+                      <a:ext uri="{53640926-AAD7-44D8-BBD7-CCE9431645EC}">
+                        <a14:shadowObscured xmlns:a14="http://schemas.microsoft.com/office/drawing/2010/main"/>
+                      </a:ext>
+                    </a:extLst>
+                  </pic:spPr>
+                </pic:pic>
+              </a:graphicData>
+            </a:graphic>
+          </wp:inline>
+        </w:drawing>
+      </w:r>
+      <w:r>
+        <w:rPr>
+          <w:b/>
+        </w:rPr>
+        <w:t xml:space="preserve"> </w:t>
+      </w:r>
+      <w:r>
+        <w:rPr>
+          <w:b/>
+        </w:rPr>
+        <w:drawing>
+          <wp:inline distT="0" distB="0" distL="0" distR="0" wp14:anchorId="595EA9C8" wp14:editId="5FA671C0">
+            <wp:extent cx="2803585" cy="2640330"/>
+            <wp:effectExtent l="0" t="0" r="0" b="7620"/>
+            <wp:docPr id="13" name="Imagen 13"/>
+            <wp:cNvGraphicFramePr>
+              <a:graphicFrameLocks xmlns:a="http://schemas.openxmlformats.org/drawingml/2006/main" noChangeAspect="1"/>
+            </wp:cNvGraphicFramePr>
+            <a:graphic xmlns:a="http://schemas.openxmlformats.org/drawingml/2006/main">
+              <a:graphicData uri="http://schemas.openxmlformats.org/drawingml/2006/picture">
+                <pic:pic xmlns:pic="http://schemas.openxmlformats.org/drawingml/2006/picture">
+                  <pic:nvPicPr>
+                    <pic:cNvPr id="1" name=""/>
+                    <pic:cNvPicPr/>
+                  </pic:nvPicPr>
+                  <pic:blipFill rotWithShape="1">
+                    <a:blip r:embed="rId32"/>
+                    <a:srcRect l="21898" t="8218" r="27555" b="4132"/>
+                    <a:stretch/>
+                  </pic:blipFill>
+                  <pic:spPr bwMode="auto">
+                    <a:xfrm>
+                      <a:off x="0" y="0"/>
+                      <a:ext cx="2812009" cy="2648264"/>
+                    </a:xfrm>
+                    <a:prstGeom prst="rect">
+                      <a:avLst/>
+                    </a:prstGeom>
+                    <a:ln>
+                      <a:noFill/>
+                    </a:ln>
+                    <a:extLst>
+                      <a:ext uri="{53640926-AAD7-44D8-BBD7-CCE9431645EC}">
+                        <a14:shadowObscured xmlns:a14="http://schemas.microsoft.com/office/drawing/2010/main"/>
+                      </a:ext>
+                    </a:extLst>
+                  </pic:spPr>
+                </pic:pic>
+              </a:graphicData>
+            </a:graphic>
+          </wp:inline>
+        </w:drawing>
+      </w:r>
+    </w:p>
+    <w:p>
+      <w:pPr>
+        <w:rPr>
+          <w:b/>
+        </w:rPr>
+      </w:pPr>
+    </w:p>
+    <w:p>
+      <w:pPr>
+        <w:rPr>
+          <w:b/>
+        </w:rPr>
+      </w:pPr>
+    </w:p>
+    <w:p>
+      <w:pPr>
+        <w:rPr>
+          <w:b/>
+        </w:rPr>
+      </w:pPr>
+    </w:p>
+    <w:p>
+      <w:pPr>
+        <w:rPr>
+          <w:b/>
+        </w:rPr>
+      </w:pPr>
+      <w:r>
+        <w:rPr>
+          <w:b/>
+        </w:rPr>
+        <w:lastRenderedPageBreak/>
         <w:t>E</w:t>
       </w:r>
       <w:r>
@@ -1478,6 +1903,7 @@
       <w:pPr>
         <w:rPr>
           <w:b/>
+          <w:u w:val="single"/>
         </w:rPr>
       </w:pPr>
     </w:p>
@@ -1568,8 +1994,269 @@
         <w:rPr>
           <w:bCs/>
         </w:rPr>
-        <w:t xml:space="preserve"> y una impresión de pantalla con la ejecución en el IDE elegido.</w:t>
-      </w:r>
+        <w:t xml:space="preserve"> y una impresión de pantalla con</w:t>
+      </w:r>
+      <w:r>
+        <w:rPr>
+          <w:bCs/>
+        </w:rPr>
+        <w:t xml:space="preserve"> la ejecución en el IDE elegido</w:t>
+      </w:r>
+    </w:p>
+    <w:p>
+      <w:pPr>
+        <w:numPr>
+          <w:ilvl w:val="1"/>
+          <w:numId w:val="10"/>
+        </w:numPr>
+        <w:rPr>
+          <w:bCs/>
+        </w:rPr>
+      </w:pPr>
+      <w:r>
+        <w:rPr>
+          <w:bCs/>
+        </w:rPr>
+        <w:t>En la carpeta entregables está el código fuente</w:t>
+      </w:r>
+      <w:r>
+        <w:rPr>
+          <w:bCs/>
+        </w:rPr>
+        <w:t xml:space="preserve"> con el nombre minimo.cpp.</w:t>
+      </w:r>
+    </w:p>
+    <w:p>
+      <w:pPr>
+        <w:rPr>
+          <w:bCs/>
+        </w:rPr>
+      </w:pPr>
+    </w:p>
+    <w:p>
+      <w:pPr>
+        <w:rPr>
+          <w:bCs/>
+        </w:rPr>
+      </w:pPr>
+    </w:p>
+    <w:p>
+      <w:pPr>
+        <w:numPr>
+          <w:ilvl w:val="1"/>
+          <w:numId w:val="10"/>
+        </w:numPr>
+        <w:rPr>
+          <w:bCs/>
+          <w:lang w:val="es-ES_tradnl"/>
+        </w:rPr>
+      </w:pPr>
+      <w:r>
+        <w:rPr>
+          <w:bCs/>
+          <w:lang w:val="es-ES_tradnl"/>
+        </w:rPr>
+        <w:t>{2, -3, 7, 8, 9}</w:t>
+      </w:r>
+    </w:p>
+    <w:p>
+      <w:pPr>
+        <w:numPr>
+          <w:ilvl w:val="1"/>
+          <w:numId w:val="10"/>
+        </w:numPr>
+        <w:rPr>
+          <w:bCs/>
+        </w:rPr>
+      </w:pPr>
+      <w:r>
+        <w:rPr>
+          <w:bCs/>
+        </w:rPr>
+        <w:drawing>
+          <wp:inline distT="0" distB="0" distL="0" distR="0" wp14:anchorId="65EC0350" wp14:editId="28B1BDB0">
+            <wp:extent cx="5219700" cy="2089785"/>
+            <wp:effectExtent l="0" t="0" r="0" b="5715"/>
+            <wp:docPr id="1" name="Imagen 1"/>
+            <wp:cNvGraphicFramePr>
+              <a:graphicFrameLocks xmlns:a="http://schemas.openxmlformats.org/drawingml/2006/main" noChangeAspect="1"/>
+            </wp:cNvGraphicFramePr>
+            <a:graphic xmlns:a="http://schemas.openxmlformats.org/drawingml/2006/main">
+              <a:graphicData uri="http://schemas.openxmlformats.org/drawingml/2006/picture">
+                <pic:pic xmlns:pic="http://schemas.openxmlformats.org/drawingml/2006/picture">
+                  <pic:nvPicPr>
+                    <pic:cNvPr id="1" name=""/>
+                    <pic:cNvPicPr/>
+                  </pic:nvPicPr>
+                  <pic:blipFill>
+                    <a:blip r:embed="rId33"/>
+                    <a:stretch>
+                      <a:fillRect/>
+                    </a:stretch>
+                  </pic:blipFill>
+                  <pic:spPr>
+                    <a:xfrm>
+                      <a:off x="0" y="0"/>
+                      <a:ext cx="5219700" cy="2089785"/>
+                    </a:xfrm>
+                    <a:prstGeom prst="rect">
+                      <a:avLst/>
+                    </a:prstGeom>
+                  </pic:spPr>
+                </pic:pic>
+              </a:graphicData>
+            </a:graphic>
+          </wp:inline>
+        </w:drawing>
+      </w:r>
+    </w:p>
+    <w:p>
+      <w:pPr>
+        <w:numPr>
+          <w:ilvl w:val="1"/>
+          <w:numId w:val="10"/>
+        </w:numPr>
+        <w:rPr>
+          <w:bCs/>
+          <w:lang w:val="es-ES_tradnl"/>
+        </w:rPr>
+      </w:pPr>
+      <w:r>
+        <w:rPr>
+          <w:bCs/>
+          <w:lang w:val="es-ES_tradnl"/>
+        </w:rPr>
+        <w:t>{13, 23, 23, 65}</w:t>
+      </w:r>
+    </w:p>
+    <w:p>
+      <w:pPr>
+        <w:numPr>
+          <w:ilvl w:val="1"/>
+          <w:numId w:val="10"/>
+        </w:numPr>
+        <w:rPr>
+          <w:bCs/>
+        </w:rPr>
+      </w:pPr>
+      <w:r>
+        <w:rPr>
+          <w:bCs/>
+        </w:rPr>
+        <w:drawing>
+          <wp:inline distT="0" distB="0" distL="0" distR="0" wp14:anchorId="55A22B75" wp14:editId="3565A050">
+            <wp:extent cx="5219700" cy="2089785"/>
+            <wp:effectExtent l="0" t="0" r="0" b="5715"/>
+            <wp:docPr id="9" name="Imagen 9"/>
+            <wp:cNvGraphicFramePr>
+              <a:graphicFrameLocks xmlns:a="http://schemas.openxmlformats.org/drawingml/2006/main" noChangeAspect="1"/>
+            </wp:cNvGraphicFramePr>
+            <a:graphic xmlns:a="http://schemas.openxmlformats.org/drawingml/2006/main">
+              <a:graphicData uri="http://schemas.openxmlformats.org/drawingml/2006/picture">
+                <pic:pic xmlns:pic="http://schemas.openxmlformats.org/drawingml/2006/picture">
+                  <pic:nvPicPr>
+                    <pic:cNvPr id="1" name=""/>
+                    <pic:cNvPicPr/>
+                  </pic:nvPicPr>
+                  <pic:blipFill>
+                    <a:blip r:embed="rId34"/>
+                    <a:stretch>
+                      <a:fillRect/>
+                    </a:stretch>
+                  </pic:blipFill>
+                  <pic:spPr>
+                    <a:xfrm>
+                      <a:off x="0" y="0"/>
+                      <a:ext cx="5219700" cy="2089785"/>
+                    </a:xfrm>
+                    <a:prstGeom prst="rect">
+                      <a:avLst/>
+                    </a:prstGeom>
+                  </pic:spPr>
+                </pic:pic>
+              </a:graphicData>
+            </a:graphic>
+          </wp:inline>
+        </w:drawing>
+      </w:r>
+    </w:p>
+    <w:p>
+      <w:pPr>
+        <w:numPr>
+          <w:ilvl w:val="1"/>
+          <w:numId w:val="10"/>
+        </w:numPr>
+        <w:rPr>
+          <w:bCs/>
+          <w:lang w:val="es-ES_tradnl"/>
+        </w:rPr>
+      </w:pPr>
+      <w:r>
+        <w:rPr>
+          <w:bCs/>
+          <w:lang w:val="es-ES_tradnl"/>
+        </w:rPr>
+        <w:t>{0, -2, -5, 7}</w:t>
+      </w:r>
+    </w:p>
+    <w:p>
+      <w:pPr>
+        <w:numPr>
+          <w:ilvl w:val="1"/>
+          <w:numId w:val="10"/>
+        </w:numPr>
+        <w:rPr>
+          <w:bCs/>
+        </w:rPr>
+      </w:pPr>
+      <w:r>
+        <w:rPr>
+          <w:bCs/>
+        </w:rPr>
+        <w:lastRenderedPageBreak/>
+        <w:drawing>
+          <wp:inline distT="0" distB="0" distL="0" distR="0" wp14:anchorId="0C062B4C" wp14:editId="23D88563">
+            <wp:extent cx="5219700" cy="2089785"/>
+            <wp:effectExtent l="0" t="0" r="0" b="5715"/>
+            <wp:docPr id="10" name="Imagen 10"/>
+            <wp:cNvGraphicFramePr>
+              <a:graphicFrameLocks xmlns:a="http://schemas.openxmlformats.org/drawingml/2006/main" noChangeAspect="1"/>
+            </wp:cNvGraphicFramePr>
+            <a:graphic xmlns:a="http://schemas.openxmlformats.org/drawingml/2006/main">
+              <a:graphicData uri="http://schemas.openxmlformats.org/drawingml/2006/picture">
+                <pic:pic xmlns:pic="http://schemas.openxmlformats.org/drawingml/2006/picture">
+                  <pic:nvPicPr>
+                    <pic:cNvPr id="1" name=""/>
+                    <pic:cNvPicPr/>
+                  </pic:nvPicPr>
+                  <pic:blipFill>
+                    <a:blip r:embed="rId35"/>
+                    <a:stretch>
+                      <a:fillRect/>
+                    </a:stretch>
+                  </pic:blipFill>
+                  <pic:spPr>
+                    <a:xfrm>
+                      <a:off x="0" y="0"/>
+                      <a:ext cx="5219700" cy="2089785"/>
+                    </a:xfrm>
+                    <a:prstGeom prst="rect">
+                      <a:avLst/>
+                    </a:prstGeom>
+                  </pic:spPr>
+                </pic:pic>
+              </a:graphicData>
+            </a:graphic>
+          </wp:inline>
+        </w:drawing>
+      </w:r>
+    </w:p>
+    <w:p>
+      <w:pPr>
+        <w:rPr>
+          <w:bCs/>
+        </w:rPr>
+      </w:pPr>
     </w:p>
     <w:p>
       <w:pPr>
@@ -1591,6 +2278,125 @@
     <w:p>
       <w:pPr>
         <w:numPr>
+          <w:ilvl w:val="1"/>
+          <w:numId w:val="10"/>
+        </w:numPr>
+        <w:rPr>
+          <w:bCs/>
+        </w:rPr>
+      </w:pPr>
+      <w:r>
+        <w:rPr>
+          <w:bCs/>
+        </w:rPr>
+        <w:t>En la carpeta Entregables se encuentra el código fuente con el nombre sol_cuadratica.cpp.</w:t>
+      </w:r>
+    </w:p>
+    <w:p>
+      <w:pPr>
+        <w:numPr>
+          <w:ilvl w:val="1"/>
+          <w:numId w:val="10"/>
+        </w:numPr>
+        <w:rPr>
+          <w:bCs/>
+        </w:rPr>
+      </w:pPr>
+      <w:r>
+        <w:rPr>
+          <w:bCs/>
+        </w:rPr>
+        <w:drawing>
+          <wp:inline distT="0" distB="0" distL="0" distR="0" wp14:anchorId="6E50E2A2" wp14:editId="1EEC2D21">
+            <wp:extent cx="5219700" cy="2089785"/>
+            <wp:effectExtent l="0" t="0" r="0" b="5715"/>
+            <wp:docPr id="3" name="Imagen 3"/>
+            <wp:cNvGraphicFramePr>
+              <a:graphicFrameLocks xmlns:a="http://schemas.openxmlformats.org/drawingml/2006/main" noChangeAspect="1"/>
+            </wp:cNvGraphicFramePr>
+            <a:graphic xmlns:a="http://schemas.openxmlformats.org/drawingml/2006/main">
+              <a:graphicData uri="http://schemas.openxmlformats.org/drawingml/2006/picture">
+                <pic:pic xmlns:pic="http://schemas.openxmlformats.org/drawingml/2006/picture">
+                  <pic:nvPicPr>
+                    <pic:cNvPr id="1" name=""/>
+                    <pic:cNvPicPr/>
+                  </pic:nvPicPr>
+                  <pic:blipFill>
+                    <a:blip r:embed="rId36"/>
+                    <a:stretch>
+                      <a:fillRect/>
+                    </a:stretch>
+                  </pic:blipFill>
+                  <pic:spPr>
+                    <a:xfrm>
+                      <a:off x="0" y="0"/>
+                      <a:ext cx="5219700" cy="2089785"/>
+                    </a:xfrm>
+                    <a:prstGeom prst="rect">
+                      <a:avLst/>
+                    </a:prstGeom>
+                  </pic:spPr>
+                </pic:pic>
+              </a:graphicData>
+            </a:graphic>
+          </wp:inline>
+        </w:drawing>
+      </w:r>
+    </w:p>
+    <w:p>
+      <w:pPr>
+        <w:numPr>
+          <w:ilvl w:val="1"/>
+          <w:numId w:val="10"/>
+        </w:numPr>
+        <w:rPr>
+          <w:bCs/>
+        </w:rPr>
+      </w:pPr>
+      <w:r>
+        <w:rPr>
+          <w:bCs/>
+        </w:rPr>
+        <w:drawing>
+          <wp:inline distT="0" distB="0" distL="0" distR="0" wp14:anchorId="70CC9FEE" wp14:editId="39E1BA7F">
+            <wp:extent cx="5219700" cy="2089785"/>
+            <wp:effectExtent l="0" t="0" r="0" b="5715"/>
+            <wp:docPr id="4" name="Imagen 4"/>
+            <wp:cNvGraphicFramePr>
+              <a:graphicFrameLocks xmlns:a="http://schemas.openxmlformats.org/drawingml/2006/main" noChangeAspect="1"/>
+            </wp:cNvGraphicFramePr>
+            <a:graphic xmlns:a="http://schemas.openxmlformats.org/drawingml/2006/main">
+              <a:graphicData uri="http://schemas.openxmlformats.org/drawingml/2006/picture">
+                <pic:pic xmlns:pic="http://schemas.openxmlformats.org/drawingml/2006/picture">
+                  <pic:nvPicPr>
+                    <pic:cNvPr id="1" name=""/>
+                    <pic:cNvPicPr/>
+                  </pic:nvPicPr>
+                  <pic:blipFill>
+                    <a:blip r:embed="rId37"/>
+                    <a:stretch>
+                      <a:fillRect/>
+                    </a:stretch>
+                  </pic:blipFill>
+                  <pic:spPr>
+                    <a:xfrm>
+                      <a:off x="0" y="0"/>
+                      <a:ext cx="5219700" cy="2089785"/>
+                    </a:xfrm>
+                    <a:prstGeom prst="rect">
+                      <a:avLst/>
+                    </a:prstGeom>
+                  </pic:spPr>
+                </pic:pic>
+              </a:graphicData>
+            </a:graphic>
+          </wp:inline>
+        </w:drawing>
+      </w:r>
+    </w:p>
+    <w:p>
+      <w:pPr>
+        <w:numPr>
           <w:ilvl w:val="0"/>
           <w:numId w:val="10"/>
         </w:numPr>
@@ -1602,13 +2408,347 @@
         <w:rPr>
           <w:bCs/>
         </w:rPr>
+        <w:lastRenderedPageBreak/>
         <w:t>Conclusiones del laboratorio, considerando: ventajas y desventajas de utilizar diagramas de flujo, importancia de las pruebas de escritorio, y ajustes realizados al código fuente generado desde PSeInt, entre otros aspectos. Máximo una (1) página.</w:t>
       </w:r>
     </w:p>
-    <w:p/>
+    <w:p>
+      <w:pPr>
+        <w:ind w:left="284"/>
+        <w:rPr>
+          <w:bCs/>
+        </w:rPr>
+      </w:pPr>
+    </w:p>
+    <w:p>
+      <w:pPr>
+        <w:numPr>
+          <w:ilvl w:val="1"/>
+          <w:numId w:val="10"/>
+        </w:numPr>
+        <w:rPr>
+          <w:bCs/>
+        </w:rPr>
+      </w:pPr>
+      <w:r>
+        <w:rPr>
+          <w:bCs/>
+        </w:rPr>
+        <w:t xml:space="preserve">Podemos concluir que la herramienta PSeInt, nos permite entender </w:t>
+      </w:r>
+      <w:r>
+        <w:rPr>
+          <w:bCs/>
+        </w:rPr>
+        <w:t>cómo</w:t>
+      </w:r>
+      <w:r>
+        <w:rPr>
+          <w:bCs/>
+        </w:rPr>
+        <w:t xml:space="preserve"> se estructuran los problemas para convertirlos en algoritmos y a través de los diagramas podemos organizar las ideas, organizar el orden y el flujo que debe seguir el programa, además es muy bueno que pueda generar código en diferentes lenguajes de programación</w:t>
+      </w:r>
+      <w:r>
+        <w:rPr>
+          <w:bCs/>
+        </w:rPr>
+        <w:t>, además su cercanía al español ayuda a pensar los programas a diferencia de Dev C++, que lo hace más confuso.</w:t>
+      </w:r>
+    </w:p>
+    <w:p>
+      <w:pPr>
+        <w:numPr>
+          <w:ilvl w:val="1"/>
+          <w:numId w:val="10"/>
+        </w:numPr>
+        <w:rPr>
+          <w:bCs/>
+        </w:rPr>
+      </w:pPr>
+      <w:r>
+        <w:rPr>
+          <w:bCs/>
+        </w:rPr>
+        <w:t xml:space="preserve">Otra conclusión del laboratorio es que al comparar los diagramas </w:t>
+      </w:r>
+      <w:r>
+        <w:rPr>
+          <w:bCs/>
+        </w:rPr>
+        <w:t>del libro</w:t>
+      </w:r>
+      <w:r>
+        <w:rPr>
+          <w:bCs/>
+        </w:rPr>
+        <w:t xml:space="preserve"> y los generados desde el código encontramos bastante similitud, lo que nos ayuda a entender cómo va a funcionar el algoritmo</w:t>
+      </w:r>
+      <w:r>
+        <w:rPr>
+          <w:bCs/>
+        </w:rPr>
+        <w:t>.</w:t>
+      </w:r>
+    </w:p>
+    <w:p>
+      <w:pPr>
+        <w:numPr>
+          <w:ilvl w:val="1"/>
+          <w:numId w:val="10"/>
+        </w:numPr>
+        <w:rPr>
+          <w:bCs/>
+        </w:rPr>
+      </w:pPr>
+      <w:r>
+        <w:rPr>
+          <w:bCs/>
+        </w:rPr>
+        <w:t>Diagramas de flujo</w:t>
+      </w:r>
+    </w:p>
+    <w:p>
+      <w:pPr>
+        <w:numPr>
+          <w:ilvl w:val="2"/>
+          <w:numId w:val="10"/>
+        </w:numPr>
+        <w:rPr>
+          <w:bCs/>
+        </w:rPr>
+      </w:pPr>
+      <w:r>
+        <w:rPr>
+          <w:bCs/>
+        </w:rPr>
+        <w:t xml:space="preserve">Ventajas: </w:t>
+      </w:r>
+    </w:p>
+    <w:p>
+      <w:pPr>
+        <w:numPr>
+          <w:ilvl w:val="3"/>
+          <w:numId w:val="10"/>
+        </w:numPr>
+        <w:rPr>
+          <w:bCs/>
+        </w:rPr>
+      </w:pPr>
+      <w:r>
+        <w:rPr>
+          <w:bCs/>
+        </w:rPr>
+        <w:t>Ayudan a visualizar los problemas en un paso a paso, lo que los hace más fáciles de entender.</w:t>
+      </w:r>
+    </w:p>
+    <w:p>
+      <w:pPr>
+        <w:numPr>
+          <w:ilvl w:val="3"/>
+          <w:numId w:val="10"/>
+        </w:numPr>
+        <w:rPr>
+          <w:bCs/>
+        </w:rPr>
+      </w:pPr>
+      <w:r>
+        <w:rPr>
+          <w:bCs/>
+        </w:rPr>
+        <w:t>Se puede crear los algoritmos a partir de los diagramas.</w:t>
+      </w:r>
+    </w:p>
+    <w:p>
+      <w:pPr>
+        <w:numPr>
+          <w:ilvl w:val="3"/>
+          <w:numId w:val="10"/>
+        </w:numPr>
+        <w:rPr>
+          <w:bCs/>
+        </w:rPr>
+      </w:pPr>
+      <w:r>
+        <w:rPr>
+          <w:bCs/>
+        </w:rPr>
+        <w:t>Son fáciles de leer, si se necesita entender un algoritmo, se puede leer y comprender su funcionamiento a partir de los diagramas.</w:t>
+      </w:r>
+    </w:p>
+    <w:p>
+      <w:pPr>
+        <w:numPr>
+          <w:ilvl w:val="3"/>
+          <w:numId w:val="10"/>
+        </w:numPr>
+        <w:rPr>
+          <w:bCs/>
+        </w:rPr>
+      </w:pPr>
+      <w:r>
+        <w:rPr>
+          <w:bCs/>
+        </w:rPr>
+        <w:t>Es una forma de crear algoritmos con lenguaje universal, un algoritmo desarrollado en diagrama se puede comprender sin importar el lenguaje.</w:t>
+      </w:r>
+    </w:p>
+    <w:p>
+      <w:pPr>
+        <w:numPr>
+          <w:ilvl w:val="2"/>
+          <w:numId w:val="10"/>
+        </w:numPr>
+        <w:rPr>
+          <w:bCs/>
+        </w:rPr>
+      </w:pPr>
+      <w:r>
+        <w:rPr>
+          <w:bCs/>
+        </w:rPr>
+        <w:t xml:space="preserve">Desventajas: </w:t>
+      </w:r>
+    </w:p>
+    <w:p>
+      <w:pPr>
+        <w:numPr>
+          <w:ilvl w:val="3"/>
+          <w:numId w:val="10"/>
+        </w:numPr>
+        <w:rPr>
+          <w:bCs/>
+        </w:rPr>
+      </w:pPr>
+      <w:r>
+        <w:rPr>
+          <w:bCs/>
+        </w:rPr>
+        <w:t>Se deben conocer lo que significa cada icono para saber cómo funciona el algoritmo.</w:t>
+      </w:r>
+    </w:p>
+    <w:p>
+      <w:pPr>
+        <w:numPr>
+          <w:ilvl w:val="3"/>
+          <w:numId w:val="10"/>
+        </w:numPr>
+        <w:rPr>
+          <w:bCs/>
+        </w:rPr>
+      </w:pPr>
+      <w:r>
+        <w:rPr>
+          <w:bCs/>
+        </w:rPr>
+        <w:lastRenderedPageBreak/>
+        <w:t>Si un algoritmo no es corto se puede extender mucho el diagrama, haciéndolo tedioso de leer.</w:t>
+      </w:r>
+    </w:p>
+    <w:p>
+      <w:pPr>
+        <w:numPr>
+          <w:ilvl w:val="3"/>
+          <w:numId w:val="10"/>
+        </w:numPr>
+        <w:rPr>
+          <w:bCs/>
+        </w:rPr>
+      </w:pPr>
+      <w:r>
+        <w:rPr>
+          <w:bCs/>
+        </w:rPr>
+        <w:t>Difícil de cambiar, al ser gráficos corregir pasos anteriores suele ser un dolor de cabeza.</w:t>
+      </w:r>
+    </w:p>
+    <w:p>
+      <w:pPr>
+        <w:numPr>
+          <w:ilvl w:val="1"/>
+          <w:numId w:val="10"/>
+        </w:numPr>
+        <w:rPr>
+          <w:bCs/>
+        </w:rPr>
+      </w:pPr>
+      <w:r>
+        <w:rPr>
+          <w:bCs/>
+        </w:rPr>
+        <w:t>Son importantes ya que nos permiten verificar que el pseudocódigo hace lo que esperamos.</w:t>
+      </w:r>
+    </w:p>
+    <w:p>
+      <w:pPr>
+        <w:numPr>
+          <w:ilvl w:val="1"/>
+          <w:numId w:val="10"/>
+        </w:numPr>
+        <w:rPr>
+          <w:bCs/>
+        </w:rPr>
+      </w:pPr>
+      <w:r>
+        <w:rPr>
+          <w:bCs/>
+        </w:rPr>
+        <w:t>El código estaba bien, un ajuste fue al final colocar “Esperar 10 Segundos”, ya que la pantalla de ejecución desaparecía y no podía tomar los pantallazos.</w:t>
+      </w:r>
+    </w:p>
+    <w:p>
+      <w:pPr>
+        <w:numPr>
+          <w:ilvl w:val="1"/>
+          <w:numId w:val="10"/>
+        </w:numPr>
+        <w:rPr>
+          <w:bCs/>
+        </w:rPr>
+      </w:pPr>
+      <w:r>
+        <w:rPr>
+          <w:bCs/>
+        </w:rPr>
+        <w:t xml:space="preserve">En conclusión, a través de este laboratorio se </w:t>
+      </w:r>
+      <w:r>
+        <w:rPr>
+          <w:bCs/>
+        </w:rPr>
+        <w:t>cumplió</w:t>
+      </w:r>
+      <w:r>
+        <w:rPr>
+          <w:bCs/>
+        </w:rPr>
+        <w:t xml:space="preserve"> el objetivo de introducirnos a la herramienta PSeInt</w:t>
+      </w:r>
+      <w:r>
+        <w:rPr>
+          <w:bCs/>
+        </w:rPr>
+        <w:t>, y dar el primer paso para el mundo de la programación y el análisis numérico a través de la programación.</w:t>
+      </w:r>
+      <w:r>
+        <w:rPr>
+          <w:bCs/>
+        </w:rPr>
+        <w:t xml:space="preserve"> Tambien nos apropiamos del uso de los diagramas de flujo y sus ventajas.</w:t>
+      </w:r>
+      <w:bookmarkStart w:id="0" w:name="_GoBack"/>
+      <w:bookmarkEnd w:id="0"/>
+    </w:p>
+    <w:p>
+      <w:pPr>
+        <w:ind w:left="284"/>
+        <w:rPr>
+          <w:bCs/>
+        </w:rPr>
+      </w:pPr>
+    </w:p>
     <w:sectPr>
-      <w:headerReference w:type="default" r:id="rId26"/>
-      <w:footerReference w:type="default" r:id="rId27"/>
+      <w:headerReference w:type="default" r:id="rId38"/>
+      <w:footerReference w:type="default" r:id="rId39"/>
       <w:pgSz w:w="11906" w:h="16838" w:code="9"/>
       <w:pgMar w:top="1418" w:right="1843" w:bottom="1418" w:left="1843" w:header="1134" w:footer="397" w:gutter="0"/>
       <w:cols w:space="708"/>
@@ -1619,7 +2759,7 @@
 </file>
 
 <file path=word/endnotes.xml><?xml version="1.0" encoding="utf-8"?>
-<w:endnotes xmlns:wpc="http://schemas.microsoft.com/office/word/2010/wordprocessingCanvas" xmlns:cx="http://schemas.microsoft.com/office/drawing/2014/chartex" xmlns:cx1="http://schemas.microsoft.com/office/drawing/2015/9/8/chartex" xmlns:cx2="http://schemas.microsoft.com/office/drawing/2015/10/21/chartex" xmlns:cx3="http://schemas.microsoft.com/office/drawing/2016/5/9/chartex" xmlns:cx4="http://schemas.microsoft.com/office/drawing/2016/5/10/chartex" xmlns:cx5="http://schemas.microsoft.com/office/drawing/2016/5/11/chartex" xmlns:cx6="http://schemas.microsoft.com/office/drawing/2016/5/12/chartex" xmlns:cx7="http://schemas.microsoft.com/office/drawing/2016/5/13/chartex" xmlns:cx8="http://schemas.microsoft.com/office/drawing/2016/5/14/chartex" xmlns:mc="http://schemas.openxmlformats.org/markup-compatibility/2006" xmlns:aink="http://schemas.microsoft.com/office/drawing/2016/ink" xmlns:am3d="http://schemas.microsoft.com/office/drawing/2017/model3d" xmlns:o="urn:schemas-microsoft-com:office:office" xmlns:r="http://schemas.openxmlformats.org/officeDocument/2006/relationships" xmlns:m="http://schemas.openxmlformats.org/officeDocument/2006/math" xmlns:v="urn:schemas-microsoft-com:vml" xmlns:wp14="http://schemas.microsoft.com/office/word/2010/wordprocessingDrawing" xmlns:wp="http://schemas.openxmlformats.org/drawingml/2006/wordprocessingDrawing" xmlns:w10="urn:schemas-microsoft-com:office:word" xmlns:w="http://schemas.openxmlformats.org/wordprocessingml/2006/main" xmlns:w14="http://schemas.microsoft.com/office/word/2010/wordml" xmlns:w15="http://schemas.microsoft.com/office/word/2012/wordml" xmlns:w16cid="http://schemas.microsoft.com/office/word/2016/wordml/cid" xmlns:w16se="http://schemas.microsoft.com/office/word/2015/wordml/symex" xmlns:wpg="http://schemas.microsoft.com/office/word/2010/wordprocessingGroup" xmlns:wpi="http://schemas.microsoft.com/office/word/2010/wordprocessingInk" xmlns:wne="http://schemas.microsoft.com/office/word/2006/wordml" xmlns:wps="http://schemas.microsoft.com/office/word/2010/wordprocessingShape" mc:Ignorable="w14 w15 w16se w16cid wp14">
+<w:endnotes xmlns:wpc="http://schemas.microsoft.com/office/word/2010/wordprocessingCanvas" xmlns:cx="http://schemas.microsoft.com/office/drawing/2014/chartex" xmlns:cx1="http://schemas.microsoft.com/office/drawing/2015/9/8/chartex" xmlns:mc="http://schemas.openxmlformats.org/markup-compatibility/2006" xmlns:o="urn:schemas-microsoft-com:office:office" xmlns:r="http://schemas.openxmlformats.org/officeDocument/2006/relationships" xmlns:m="http://schemas.openxmlformats.org/officeDocument/2006/math" xmlns:v="urn:schemas-microsoft-com:vml" xmlns:wp14="http://schemas.microsoft.com/office/word/2010/wordprocessingDrawing" xmlns:wp="http://schemas.openxmlformats.org/drawingml/2006/wordprocessingDrawing" xmlns:w10="urn:schemas-microsoft-com:office:word" xmlns:w="http://schemas.openxmlformats.org/wordprocessingml/2006/main" xmlns:w14="http://schemas.microsoft.com/office/word/2010/wordml" xmlns:w15="http://schemas.microsoft.com/office/word/2012/wordml" xmlns:w16se="http://schemas.microsoft.com/office/word/2015/wordml/symex" xmlns:wpg="http://schemas.microsoft.com/office/word/2010/wordprocessingGroup" xmlns:wpi="http://schemas.microsoft.com/office/word/2010/wordprocessingInk" xmlns:wne="http://schemas.microsoft.com/office/word/2006/wordml" xmlns:wps="http://schemas.microsoft.com/office/word/2010/wordprocessingShape" mc:Ignorable="w14 w15 w16se wp14">
   <w:endnote w:type="separator" w:id="-1">
     <w:p>
       <w:pPr>
@@ -1644,7 +2784,7 @@
 </file>
 
 <file path=word/footer1.xml><?xml version="1.0" encoding="utf-8"?>
-<w:ftr xmlns:wpc="http://schemas.microsoft.com/office/word/2010/wordprocessingCanvas" xmlns:cx="http://schemas.microsoft.com/office/drawing/2014/chartex" xmlns:cx1="http://schemas.microsoft.com/office/drawing/2015/9/8/chartex" xmlns:cx2="http://schemas.microsoft.com/office/drawing/2015/10/21/chartex" xmlns:cx3="http://schemas.microsoft.com/office/drawing/2016/5/9/chartex" xmlns:cx4="http://schemas.microsoft.com/office/drawing/2016/5/10/chartex" xmlns:cx5="http://schemas.microsoft.com/office/drawing/2016/5/11/chartex" xmlns:cx6="http://schemas.microsoft.com/office/drawing/2016/5/12/chartex" xmlns:cx7="http://schemas.microsoft.com/office/drawing/2016/5/13/chartex" xmlns:cx8="http://schemas.microsoft.com/office/drawing/2016/5/14/chartex" xmlns:mc="http://schemas.openxmlformats.org/markup-compatibility/2006" xmlns:aink="http://schemas.microsoft.com/office/drawing/2016/ink" xmlns:am3d="http://schemas.microsoft.com/office/drawing/2017/model3d" xmlns:o="urn:schemas-microsoft-com:office:office" xmlns:r="http://schemas.openxmlformats.org/officeDocument/2006/relationships" xmlns:m="http://schemas.openxmlformats.org/officeDocument/2006/math" xmlns:v="urn:schemas-microsoft-com:vml" xmlns:wp14="http://schemas.microsoft.com/office/word/2010/wordprocessingDrawing" xmlns:wp="http://schemas.openxmlformats.org/drawingml/2006/wordprocessingDrawing" xmlns:w10="urn:schemas-microsoft-com:office:word" xmlns:w="http://schemas.openxmlformats.org/wordprocessingml/2006/main" xmlns:w14="http://schemas.microsoft.com/office/word/2010/wordml" xmlns:w15="http://schemas.microsoft.com/office/word/2012/wordml" xmlns:w16cid="http://schemas.microsoft.com/office/word/2016/wordml/cid" xmlns:w16se="http://schemas.microsoft.com/office/word/2015/wordml/symex" xmlns:wpg="http://schemas.microsoft.com/office/word/2010/wordprocessingGroup" xmlns:wpi="http://schemas.microsoft.com/office/word/2010/wordprocessingInk" xmlns:wne="http://schemas.microsoft.com/office/word/2006/wordml" xmlns:wps="http://schemas.microsoft.com/office/word/2010/wordprocessingShape" mc:Ignorable="w14 w15 w16se w16cid wp14">
+<w:ftr xmlns:wpc="http://schemas.microsoft.com/office/word/2010/wordprocessingCanvas" xmlns:cx="http://schemas.microsoft.com/office/drawing/2014/chartex" xmlns:cx1="http://schemas.microsoft.com/office/drawing/2015/9/8/chartex" xmlns:mc="http://schemas.openxmlformats.org/markup-compatibility/2006" xmlns:o="urn:schemas-microsoft-com:office:office" xmlns:r="http://schemas.openxmlformats.org/officeDocument/2006/relationships" xmlns:m="http://schemas.openxmlformats.org/officeDocument/2006/math" xmlns:v="urn:schemas-microsoft-com:vml" xmlns:wp14="http://schemas.microsoft.com/office/word/2010/wordprocessingDrawing" xmlns:wp="http://schemas.openxmlformats.org/drawingml/2006/wordprocessingDrawing" xmlns:w10="urn:schemas-microsoft-com:office:word" xmlns:w="http://schemas.openxmlformats.org/wordprocessingml/2006/main" xmlns:w14="http://schemas.microsoft.com/office/word/2010/wordml" xmlns:w15="http://schemas.microsoft.com/office/word/2012/wordml" xmlns:w16se="http://schemas.microsoft.com/office/word/2015/wordml/symex" xmlns:wpg="http://schemas.microsoft.com/office/word/2010/wordprocessingGroup" xmlns:wpi="http://schemas.microsoft.com/office/word/2010/wordprocessingInk" xmlns:wne="http://schemas.microsoft.com/office/word/2006/wordml" xmlns:wps="http://schemas.microsoft.com/office/word/2010/wordprocessingShape" mc:Ignorable="w14 w15 w16se wp14">
   <w:p>
     <w:pPr>
       <w:pStyle w:val="PiedepginaAsignatura"/>
@@ -1652,6 +2792,7 @@
     <w:r>
       <w:rPr>
         <w:noProof/>
+        <w:lang w:val="es-CO" w:eastAsia="es-CO"/>
       </w:rPr>
       <mc:AlternateContent>
         <mc:Choice Requires="wps">
@@ -1771,6 +2912,9 @@
       </w:rPr>
     </w:pPr>
     <w:r>
+      <w:rPr>
+        <w:lang w:val="es-CO" w:eastAsia="es-CO"/>
+      </w:rPr>
       <mc:AlternateContent>
         <mc:Choice Requires="wps">
           <w:drawing>
@@ -1877,7 +3021,7 @@
                               <w:sz w:val="20"/>
                               <w:szCs w:val="20"/>
                             </w:rPr>
-                            <w:t>1</w:t>
+                            <w:t>12</w:t>
                           </w:r>
                           <w:r>
                             <w:rPr>
@@ -1959,7 +3103,7 @@
                         <w:sz w:val="20"/>
                         <w:szCs w:val="20"/>
                       </w:rPr>
-                      <w:t>1</w:t>
+                      <w:t>12</w:t>
                     </w:r>
                     <w:r>
                       <w:rPr>
@@ -1993,7 +3137,7 @@
 </file>
 
 <file path=word/footnotes.xml><?xml version="1.0" encoding="utf-8"?>
-<w:footnotes xmlns:wpc="http://schemas.microsoft.com/office/word/2010/wordprocessingCanvas" xmlns:cx="http://schemas.microsoft.com/office/drawing/2014/chartex" xmlns:cx1="http://schemas.microsoft.com/office/drawing/2015/9/8/chartex" xmlns:cx2="http://schemas.microsoft.com/office/drawing/2015/10/21/chartex" xmlns:cx3="http://schemas.microsoft.com/office/drawing/2016/5/9/chartex" xmlns:cx4="http://schemas.microsoft.com/office/drawing/2016/5/10/chartex" xmlns:cx5="http://schemas.microsoft.com/office/drawing/2016/5/11/chartex" xmlns:cx6="http://schemas.microsoft.com/office/drawing/2016/5/12/chartex" xmlns:cx7="http://schemas.microsoft.com/office/drawing/2016/5/13/chartex" xmlns:cx8="http://schemas.microsoft.com/office/drawing/2016/5/14/chartex" xmlns:mc="http://schemas.openxmlformats.org/markup-compatibility/2006" xmlns:aink="http://schemas.microsoft.com/office/drawing/2016/ink" xmlns:am3d="http://schemas.microsoft.com/office/drawing/2017/model3d" xmlns:o="urn:schemas-microsoft-com:office:office" xmlns:r="http://schemas.openxmlformats.org/officeDocument/2006/relationships" xmlns:m="http://schemas.openxmlformats.org/officeDocument/2006/math" xmlns:v="urn:schemas-microsoft-com:vml" xmlns:wp14="http://schemas.microsoft.com/office/word/2010/wordprocessingDrawing" xmlns:wp="http://schemas.openxmlformats.org/drawingml/2006/wordprocessingDrawing" xmlns:w10="urn:schemas-microsoft-com:office:word" xmlns:w="http://schemas.openxmlformats.org/wordprocessingml/2006/main" xmlns:w14="http://schemas.microsoft.com/office/word/2010/wordml" xmlns:w15="http://schemas.microsoft.com/office/word/2012/wordml" xmlns:w16cid="http://schemas.microsoft.com/office/word/2016/wordml/cid" xmlns:w16se="http://schemas.microsoft.com/office/word/2015/wordml/symex" xmlns:wpg="http://schemas.microsoft.com/office/word/2010/wordprocessingGroup" xmlns:wpi="http://schemas.microsoft.com/office/word/2010/wordprocessingInk" xmlns:wne="http://schemas.microsoft.com/office/word/2006/wordml" xmlns:wps="http://schemas.microsoft.com/office/word/2010/wordprocessingShape" mc:Ignorable="w14 w15 w16se w16cid wp14">
+<w:footnotes xmlns:wpc="http://schemas.microsoft.com/office/word/2010/wordprocessingCanvas" xmlns:cx="http://schemas.microsoft.com/office/drawing/2014/chartex" xmlns:cx1="http://schemas.microsoft.com/office/drawing/2015/9/8/chartex" xmlns:mc="http://schemas.openxmlformats.org/markup-compatibility/2006" xmlns:o="urn:schemas-microsoft-com:office:office" xmlns:r="http://schemas.openxmlformats.org/officeDocument/2006/relationships" xmlns:m="http://schemas.openxmlformats.org/officeDocument/2006/math" xmlns:v="urn:schemas-microsoft-com:vml" xmlns:wp14="http://schemas.microsoft.com/office/word/2010/wordprocessingDrawing" xmlns:wp="http://schemas.openxmlformats.org/drawingml/2006/wordprocessingDrawing" xmlns:w10="urn:schemas-microsoft-com:office:word" xmlns:w="http://schemas.openxmlformats.org/wordprocessingml/2006/main" xmlns:w14="http://schemas.microsoft.com/office/word/2010/wordml" xmlns:w15="http://schemas.microsoft.com/office/word/2012/wordml" xmlns:w16se="http://schemas.microsoft.com/office/word/2015/wordml/symex" xmlns:wpg="http://schemas.microsoft.com/office/word/2010/wordprocessingGroup" xmlns:wpi="http://schemas.microsoft.com/office/word/2010/wordprocessingInk" xmlns:wne="http://schemas.microsoft.com/office/word/2006/wordml" xmlns:wps="http://schemas.microsoft.com/office/word/2010/wordprocessingShape" mc:Ignorable="w14 w15 w16se wp14">
   <w:footnote w:type="separator" w:id="-1">
     <w:p>
       <w:pPr>
@@ -2018,7 +3162,7 @@
 </file>
 
 <file path=word/header1.xml><?xml version="1.0" encoding="utf-8"?>
-<w:hdr xmlns:wpc="http://schemas.microsoft.com/office/word/2010/wordprocessingCanvas" xmlns:cx="http://schemas.microsoft.com/office/drawing/2014/chartex" xmlns:cx1="http://schemas.microsoft.com/office/drawing/2015/9/8/chartex" xmlns:cx2="http://schemas.microsoft.com/office/drawing/2015/10/21/chartex" xmlns:cx3="http://schemas.microsoft.com/office/drawing/2016/5/9/chartex" xmlns:cx4="http://schemas.microsoft.com/office/drawing/2016/5/10/chartex" xmlns:cx5="http://schemas.microsoft.com/office/drawing/2016/5/11/chartex" xmlns:cx6="http://schemas.microsoft.com/office/drawing/2016/5/12/chartex" xmlns:cx7="http://schemas.microsoft.com/office/drawing/2016/5/13/chartex" xmlns:cx8="http://schemas.microsoft.com/office/drawing/2016/5/14/chartex" xmlns:mc="http://schemas.openxmlformats.org/markup-compatibility/2006" xmlns:aink="http://schemas.microsoft.com/office/drawing/2016/ink" xmlns:am3d="http://schemas.microsoft.com/office/drawing/2017/model3d" xmlns:o="urn:schemas-microsoft-com:office:office" xmlns:r="http://schemas.openxmlformats.org/officeDocument/2006/relationships" xmlns:m="http://schemas.openxmlformats.org/officeDocument/2006/math" xmlns:v="urn:schemas-microsoft-com:vml" xmlns:wp14="http://schemas.microsoft.com/office/word/2010/wordprocessingDrawing" xmlns:wp="http://schemas.openxmlformats.org/drawingml/2006/wordprocessingDrawing" xmlns:w10="urn:schemas-microsoft-com:office:word" xmlns:w="http://schemas.openxmlformats.org/wordprocessingml/2006/main" xmlns:w14="http://schemas.microsoft.com/office/word/2010/wordml" xmlns:w15="http://schemas.microsoft.com/office/word/2012/wordml" xmlns:w16cid="http://schemas.microsoft.com/office/word/2016/wordml/cid" xmlns:w16se="http://schemas.microsoft.com/office/word/2015/wordml/symex" xmlns:wpg="http://schemas.microsoft.com/office/word/2010/wordprocessingGroup" xmlns:wpi="http://schemas.microsoft.com/office/word/2010/wordprocessingInk" xmlns:wne="http://schemas.microsoft.com/office/word/2006/wordml" xmlns:wps="http://schemas.microsoft.com/office/word/2010/wordprocessingShape" mc:Ignorable="w14 w15 w16se w16cid wp14">
+<w:hdr xmlns:wpc="http://schemas.microsoft.com/office/word/2010/wordprocessingCanvas" xmlns:cx="http://schemas.microsoft.com/office/drawing/2014/chartex" xmlns:cx1="http://schemas.microsoft.com/office/drawing/2015/9/8/chartex" xmlns:mc="http://schemas.openxmlformats.org/markup-compatibility/2006" xmlns:o="urn:schemas-microsoft-com:office:office" xmlns:r="http://schemas.openxmlformats.org/officeDocument/2006/relationships" xmlns:m="http://schemas.openxmlformats.org/officeDocument/2006/math" xmlns:v="urn:schemas-microsoft-com:vml" xmlns:wp14="http://schemas.microsoft.com/office/word/2010/wordprocessingDrawing" xmlns:wp="http://schemas.openxmlformats.org/drawingml/2006/wordprocessingDrawing" xmlns:w10="urn:schemas-microsoft-com:office:word" xmlns:w="http://schemas.openxmlformats.org/wordprocessingml/2006/main" xmlns:w14="http://schemas.microsoft.com/office/word/2010/wordml" xmlns:w15="http://schemas.microsoft.com/office/word/2012/wordml" xmlns:w16se="http://schemas.microsoft.com/office/word/2015/wordml/symex" xmlns:wpg="http://schemas.microsoft.com/office/word/2010/wordprocessingGroup" xmlns:wpi="http://schemas.microsoft.com/office/word/2010/wordprocessingInk" xmlns:wne="http://schemas.microsoft.com/office/word/2006/wordml" xmlns:wps="http://schemas.microsoft.com/office/word/2010/wordprocessingShape" mc:Ignorable="w14 w15 w16se wp14">
   <w:tbl>
     <w:tblPr>
       <w:tblStyle w:val="TablaUNIR3"/>
@@ -2211,6 +3355,14 @@
             </w:rPr>
             <w:t xml:space="preserve">Apellidos: </w:t>
           </w:r>
+          <w:r>
+            <w:rPr>
+              <w:sz w:val="22"/>
+              <w:szCs w:val="22"/>
+              <w:lang w:eastAsia="en-US"/>
+            </w:rPr>
+            <w:t>Urueta Rodriguez</w:t>
+          </w:r>
         </w:p>
       </w:tc>
       <w:tc>
@@ -2233,6 +3385,13 @@
               <w:lang w:eastAsia="en-US"/>
             </w:rPr>
           </w:pPr>
+          <w:r>
+            <w:rPr>
+              <w:rFonts w:asciiTheme="minorHAnsi" w:hAnsiTheme="minorHAnsi"/>
+              <w:lang w:eastAsia="en-US"/>
+            </w:rPr>
+            <w:t>5 noviembre 2021</w:t>
+          </w:r>
         </w:p>
       </w:tc>
     </w:tr>
@@ -2296,6 +3455,17 @@
             </w:rPr>
             <w:t>Nombre:</w:t>
           </w:r>
+          <w:r>
+            <w:t xml:space="preserve"> </w:t>
+          </w:r>
+          <w:r>
+            <w:rPr>
+              <w:sz w:val="22"/>
+              <w:szCs w:val="22"/>
+              <w:lang w:eastAsia="en-US"/>
+            </w:rPr>
+            <w:t>Edwin</w:t>
+          </w:r>
         </w:p>
       </w:tc>
       <w:tc>
@@ -2332,7 +3502,7 @@
 </file>
 
 <file path=word/numbering.xml><?xml version="1.0" encoding="utf-8"?>
-<w:numbering xmlns:wpc="http://schemas.microsoft.com/office/word/2010/wordprocessingCanvas" xmlns:cx="http://schemas.microsoft.com/office/drawing/2014/chartex" xmlns:cx1="http://schemas.microsoft.com/office/drawing/2015/9/8/chartex" xmlns:cx2="http://schemas.microsoft.com/office/drawing/2015/10/21/chartex" xmlns:cx3="http://schemas.microsoft.com/office/drawing/2016/5/9/chartex" xmlns:cx4="http://schemas.microsoft.com/office/drawing/2016/5/10/chartex" xmlns:cx5="http://schemas.microsoft.com/office/drawing/2016/5/11/chartex" xmlns:cx6="http://schemas.microsoft.com/office/drawing/2016/5/12/chartex" xmlns:cx7="http://schemas.microsoft.com/office/drawing/2016/5/13/chartex" xmlns:cx8="http://schemas.microsoft.com/office/drawing/2016/5/14/chartex" xmlns:mc="http://schemas.openxmlformats.org/markup-compatibility/2006" xmlns:aink="http://schemas.microsoft.com/office/drawing/2016/ink" xmlns:am3d="http://schemas.microsoft.com/office/drawing/2017/model3d" xmlns:o="urn:schemas-microsoft-com:office:office" xmlns:r="http://schemas.openxmlformats.org/officeDocument/2006/relationships" xmlns:m="http://schemas.openxmlformats.org/officeDocument/2006/math" xmlns:v="urn:schemas-microsoft-com:vml" xmlns:wp14="http://schemas.microsoft.com/office/word/2010/wordprocessingDrawing" xmlns:wp="http://schemas.openxmlformats.org/drawingml/2006/wordprocessingDrawing" xmlns:w10="urn:schemas-microsoft-com:office:word" xmlns:w="http://schemas.openxmlformats.org/wordprocessingml/2006/main" xmlns:w14="http://schemas.microsoft.com/office/word/2010/wordml" xmlns:w15="http://schemas.microsoft.com/office/word/2012/wordml" xmlns:w16cid="http://schemas.microsoft.com/office/word/2016/wordml/cid" xmlns:w16se="http://schemas.microsoft.com/office/word/2015/wordml/symex" xmlns:wpg="http://schemas.microsoft.com/office/word/2010/wordprocessingGroup" xmlns:wpi="http://schemas.microsoft.com/office/word/2010/wordprocessingInk" xmlns:wne="http://schemas.microsoft.com/office/word/2006/wordml" xmlns:wps="http://schemas.microsoft.com/office/word/2010/wordprocessingShape" mc:Ignorable="w14 w15 w16se w16cid wp14">
+<w:numbering xmlns:wpc="http://schemas.microsoft.com/office/word/2010/wordprocessingCanvas" xmlns:cx="http://schemas.microsoft.com/office/drawing/2014/chartex" xmlns:cx1="http://schemas.microsoft.com/office/drawing/2015/9/8/chartex" xmlns:mc="http://schemas.openxmlformats.org/markup-compatibility/2006" xmlns:o="urn:schemas-microsoft-com:office:office" xmlns:r="http://schemas.openxmlformats.org/officeDocument/2006/relationships" xmlns:m="http://schemas.openxmlformats.org/officeDocument/2006/math" xmlns:v="urn:schemas-microsoft-com:vml" xmlns:wp14="http://schemas.microsoft.com/office/word/2010/wordprocessingDrawing" xmlns:wp="http://schemas.openxmlformats.org/drawingml/2006/wordprocessingDrawing" xmlns:w10="urn:schemas-microsoft-com:office:word" xmlns:w="http://schemas.openxmlformats.org/wordprocessingml/2006/main" xmlns:w14="http://schemas.microsoft.com/office/word/2010/wordml" xmlns:w15="http://schemas.microsoft.com/office/word/2012/wordml" xmlns:w16se="http://schemas.microsoft.com/office/word/2015/wordml/symex" xmlns:wpg="http://schemas.microsoft.com/office/word/2010/wordprocessingGroup" xmlns:wpi="http://schemas.microsoft.com/office/word/2010/wordprocessingInk" xmlns:wne="http://schemas.microsoft.com/office/word/2006/wordml" xmlns:wps="http://schemas.microsoft.com/office/word/2010/wordprocessingShape" mc:Ignorable="w14 w15 w16se wp14">
   <w:abstractNum w:abstractNumId="0" w15:restartNumberingAfterBreak="0">
     <w:nsid w:val="017F1C7F"/>
     <w:multiLevelType w:val="multilevel"/>
@@ -2577,7 +3747,7 @@
 </file>
 
 <file path=word/styles.xml><?xml version="1.0" encoding="utf-8"?>
-<w:styles xmlns:mc="http://schemas.openxmlformats.org/markup-compatibility/2006" xmlns:r="http://schemas.openxmlformats.org/officeDocument/2006/relationships" xmlns:w="http://schemas.openxmlformats.org/wordprocessingml/2006/main" xmlns:w14="http://schemas.microsoft.com/office/word/2010/wordml" xmlns:w15="http://schemas.microsoft.com/office/word/2012/wordml" xmlns:w16cid="http://schemas.microsoft.com/office/word/2016/wordml/cid" xmlns:w16se="http://schemas.microsoft.com/office/word/2015/wordml/symex" mc:Ignorable="w14 w15 w16se w16cid">
+<w:styles xmlns:mc="http://schemas.openxmlformats.org/markup-compatibility/2006" xmlns:r="http://schemas.openxmlformats.org/officeDocument/2006/relationships" xmlns:w="http://schemas.openxmlformats.org/wordprocessingml/2006/main" xmlns:w14="http://schemas.microsoft.com/office/word/2010/wordml" xmlns:w15="http://schemas.microsoft.com/office/word/2012/wordml" xmlns:w16se="http://schemas.microsoft.com/office/word/2015/wordml/symex" mc:Ignorable="w14 w15 w16se">
   <w:docDefaults>
     <w:rPrDefault>
       <w:rPr>
@@ -2593,7 +3763,7 @@
       </w:pPr>
     </w:pPrDefault>
   </w:docDefaults>
-  <w:latentStyles w:defLockedState="0" w:defUIPriority="99" w:defSemiHidden="0" w:defUnhideWhenUsed="0" w:defQFormat="0" w:count="377">
+  <w:latentStyles w:defLockedState="0" w:defUIPriority="99" w:defSemiHidden="0" w:defUnhideWhenUsed="0" w:defQFormat="0" w:count="371">
     <w:lsdException w:name="Normal" w:uiPriority="0" w:qFormat="1"/>
     <w:lsdException w:name="heading 1" w:uiPriority="9" w:qFormat="1"/>
     <w:lsdException w:name="heading 2" w:semiHidden="1" w:uiPriority="9" w:unhideWhenUsed="1" w:qFormat="1"/>
@@ -2965,17 +4135,11 @@
     <w:lsdException w:name="List Table 5 Dark Accent 6" w:uiPriority="50"/>
     <w:lsdException w:name="List Table 6 Colorful Accent 6" w:uiPriority="51"/>
     <w:lsdException w:name="List Table 7 Colorful Accent 6" w:uiPriority="52"/>
-    <w:lsdException w:name="Mention" w:semiHidden="1" w:unhideWhenUsed="1"/>
-    <w:lsdException w:name="Smart Hyperlink" w:semiHidden="1" w:unhideWhenUsed="1"/>
-    <w:lsdException w:name="Hashtag" w:semiHidden="1" w:unhideWhenUsed="1"/>
-    <w:lsdException w:name="Unresolved Mention" w:semiHidden="1" w:unhideWhenUsed="1"/>
-    <w:lsdException w:name="Smart Link" w:semiHidden="1" w:unhideWhenUsed="1"/>
-    <w:lsdException w:name="Smart Link Error" w:semiHidden="1" w:unhideWhenUsed="1"/>
   </w:latentStyles>
   <w:style w:type="paragraph" w:default="1" w:styleId="Normal">
     <w:name w:val="Normal"/>
     <w:qFormat/>
-    <w:rsid w:val="004A4C27"/>
+    <w:rsid w:val="00045DF1"/>
     <w:pPr>
       <w:spacing w:after="0" w:line="360" w:lineRule="auto"/>
       <w:jc w:val="both"/>

</xml_diff>